<commit_message>
Update 1. Testplan - Sprint 4.docx
</commit_message>
<xml_diff>
--- a/Documenten/1. Testplan - Sprint 4.docx
+++ b/Documenten/1. Testplan - Sprint 4.docx
@@ -12689,6 +12689,12 @@
                 <w:rFonts w:ascii="Aptos" w:eastAsia="Aptos" w:hAnsi="Aptos" w:cs="Aptos"/>
               </w:rPr>
             </w:pPr>
+            <w:r>
+              <w:rPr>
+                <w:rFonts w:ascii="Aptos" w:eastAsia="Aptos" w:hAnsi="Aptos" w:cs="Aptos"/>
+              </w:rPr>
+              <w:t>3</w:t>
+            </w:r>
           </w:p>
         </w:tc>
         <w:tc>
@@ -12807,6 +12813,12 @@
                 <w:rFonts w:ascii="Aptos" w:eastAsia="Aptos" w:hAnsi="Aptos" w:cs="Aptos"/>
               </w:rPr>
             </w:pPr>
+            <w:r>
+              <w:rPr>
+                <w:rFonts w:ascii="Aptos" w:eastAsia="Aptos" w:hAnsi="Aptos" w:cs="Aptos"/>
+              </w:rPr>
+              <w:t>4</w:t>
+            </w:r>
           </w:p>
         </w:tc>
         <w:tc>
@@ -12925,6 +12937,12 @@
                 <w:rFonts w:ascii="Aptos" w:eastAsia="Aptos" w:hAnsi="Aptos" w:cs="Aptos"/>
               </w:rPr>
             </w:pPr>
+            <w:r>
+              <w:rPr>
+                <w:rFonts w:ascii="Aptos" w:eastAsia="Aptos" w:hAnsi="Aptos" w:cs="Aptos"/>
+              </w:rPr>
+              <w:t>3</w:t>
+            </w:r>
           </w:p>
         </w:tc>
         <w:tc>
@@ -13043,6 +13061,12 @@
                 <w:rFonts w:ascii="Aptos" w:eastAsia="Aptos" w:hAnsi="Aptos" w:cs="Aptos"/>
               </w:rPr>
             </w:pPr>
+            <w:r>
+              <w:rPr>
+                <w:rFonts w:ascii="Aptos" w:eastAsia="Aptos" w:hAnsi="Aptos" w:cs="Aptos"/>
+              </w:rPr>
+              <w:t>3</w:t>
+            </w:r>
           </w:p>
         </w:tc>
         <w:tc>
@@ -13165,6 +13189,12 @@
                 <w:rFonts w:ascii="Aptos" w:eastAsia="Aptos" w:hAnsi="Aptos" w:cs="Aptos"/>
               </w:rPr>
             </w:pPr>
+            <w:r>
+              <w:rPr>
+                <w:rFonts w:ascii="Aptos" w:eastAsia="Aptos" w:hAnsi="Aptos" w:cs="Aptos"/>
+              </w:rPr>
+              <w:t>1</w:t>
+            </w:r>
           </w:p>
         </w:tc>
         <w:tc>
@@ -16903,15 +16933,21 @@
 </file>
 
 <file path=customXml/item1.xml><?xml version="1.0" encoding="utf-8"?>
-<?mso-contentType ?>
-<FormTemplates xmlns="http://schemas.microsoft.com/sharepoint/v3/contenttype/forms">
-  <Display>DocumentLibraryForm</Display>
-  <Edit>DocumentLibraryForm</Edit>
-  <New>DocumentLibraryForm</New>
-</FormTemplates>
+<p:properties xmlns:p="http://schemas.microsoft.com/office/2006/metadata/properties" xmlns:xsi="http://www.w3.org/2001/XMLSchema-instance" xmlns:pc="http://schemas.microsoft.com/office/infopath/2007/PartnerControls">
+  <documentManagement>
+    <lcf76f155ced4ddcb4097134ff3c332f xmlns="030eaba2-629b-4e56-920e-8dcc1358a952">
+      <Terms xmlns="http://schemas.microsoft.com/office/infopath/2007/PartnerControls"/>
+    </lcf76f155ced4ddcb4097134ff3c332f>
+    <TaxCatchAll xmlns="bb274f1b-0e95-4afa-93a7-e92bcbf9a51a" xsi:nil="true"/>
+  </documentManagement>
+</p:properties>
 </file>
 
 <file path=customXml/item2.xml><?xml version="1.0" encoding="utf-8"?>
+<b:Sources xmlns:b="http://schemas.openxmlformats.org/officeDocument/2006/bibliography" xmlns="http://schemas.openxmlformats.org/officeDocument/2006/bibliography" SelectedStyle="\APASixthEditionOfficeOnline.xsl" StyleName="APA" Version="6"/>
+</file>
+
+<file path=customXml/item3.xml><?xml version="1.0" encoding="utf-8"?>
 <ct:contentTypeSchema xmlns:ct="http://schemas.microsoft.com/office/2006/metadata/contentType" xmlns:ma="http://schemas.microsoft.com/office/2006/metadata/properties/metaAttributes" ct:_="" ma:_="" ma:contentTypeName="Document" ma:contentTypeID="0x010100515BA15BA15D264586723D52FB60ADE3" ma:contentTypeVersion="16" ma:contentTypeDescription="Een nieuw document maken." ma:contentTypeScope="" ma:versionID="7f61f07c867748b0019541a657f349ad">
   <xsd:schema xmlns:xsd="http://www.w3.org/2001/XMLSchema" xmlns:xs="http://www.w3.org/2001/XMLSchema" xmlns:p="http://schemas.microsoft.com/office/2006/metadata/properties" xmlns:ns2="bb274f1b-0e95-4afa-93a7-e92bcbf9a51a" xmlns:ns3="030eaba2-629b-4e56-920e-8dcc1358a952" targetNamespace="http://schemas.microsoft.com/office/2006/metadata/properties" ma:root="true" ma:fieldsID="5688d83df968b8ed30cda1c17f9d8ac7" ns2:_="" ns3:_="">
     <xsd:import namespace="bb274f1b-0e95-4afa-93a7-e92bcbf9a51a"/>
@@ -17152,30 +17188,35 @@
 </ct:contentTypeSchema>
 </file>
 
-<file path=customXml/item3.xml><?xml version="1.0" encoding="utf-8"?>
-<b:Sources xmlns:b="http://schemas.openxmlformats.org/officeDocument/2006/bibliography" xmlns="http://schemas.openxmlformats.org/officeDocument/2006/bibliography" SelectedStyle="\APASixthEditionOfficeOnline.xsl" StyleName="APA" Version="6"/>
-</file>
-
 <file path=customXml/item4.xml><?xml version="1.0" encoding="utf-8"?>
-<p:properties xmlns:p="http://schemas.microsoft.com/office/2006/metadata/properties" xmlns:xsi="http://www.w3.org/2001/XMLSchema-instance" xmlns:pc="http://schemas.microsoft.com/office/infopath/2007/PartnerControls">
-  <documentManagement>
-    <lcf76f155ced4ddcb4097134ff3c332f xmlns="030eaba2-629b-4e56-920e-8dcc1358a952">
-      <Terms xmlns="http://schemas.microsoft.com/office/infopath/2007/PartnerControls"/>
-    </lcf76f155ced4ddcb4097134ff3c332f>
-    <TaxCatchAll xmlns="bb274f1b-0e95-4afa-93a7-e92bcbf9a51a" xsi:nil="true"/>
-  </documentManagement>
-</p:properties>
+<?mso-contentType ?>
+<FormTemplates xmlns="http://schemas.microsoft.com/sharepoint/v3/contenttype/forms">
+  <Display>DocumentLibraryForm</Display>
+  <Edit>DocumentLibraryForm</Edit>
+  <New>DocumentLibraryForm</New>
+</FormTemplates>
 </file>
 
 <file path=customXml/itemProps1.xml><?xml version="1.0" encoding="utf-8"?>
-<ds:datastoreItem xmlns:ds="http://schemas.openxmlformats.org/officeDocument/2006/customXml" ds:itemID="{1BE6EA16-5CFA-49AA-BFD1-4F334DD06FD8}">
+<ds:datastoreItem xmlns:ds="http://schemas.openxmlformats.org/officeDocument/2006/customXml" ds:itemID="{CB3578A8-3868-49F7-8647-975799A936CF}">
   <ds:schemaRefs>
-    <ds:schemaRef ds:uri="http://schemas.microsoft.com/sharepoint/v3/contenttype/forms"/>
+    <ds:schemaRef ds:uri="http://schemas.microsoft.com/office/2006/metadata/properties"/>
+    <ds:schemaRef ds:uri="http://schemas.microsoft.com/office/infopath/2007/PartnerControls"/>
+    <ds:schemaRef ds:uri="030eaba2-629b-4e56-920e-8dcc1358a952"/>
+    <ds:schemaRef ds:uri="bb274f1b-0e95-4afa-93a7-e92bcbf9a51a"/>
   </ds:schemaRefs>
 </ds:datastoreItem>
 </file>
 
 <file path=customXml/itemProps2.xml><?xml version="1.0" encoding="utf-8"?>
+<ds:datastoreItem xmlns:ds="http://schemas.openxmlformats.org/officeDocument/2006/customXml" ds:itemID="{D08D1BC7-B122-4141-B686-438129911D6E}">
+  <ds:schemaRefs>
+    <ds:schemaRef ds:uri="http://schemas.openxmlformats.org/officeDocument/2006/bibliography"/>
+  </ds:schemaRefs>
+</ds:datastoreItem>
+</file>
+
+<file path=customXml/itemProps3.xml><?xml version="1.0" encoding="utf-8"?>
 <ds:datastoreItem xmlns:ds="http://schemas.openxmlformats.org/officeDocument/2006/customXml" ds:itemID="{65049B27-3F69-4168-A2A2-D02BF3E100DC}">
   <ds:schemaRefs>
     <ds:schemaRef ds:uri="http://schemas.microsoft.com/office/2006/metadata/contentType"/>
@@ -17194,21 +17235,10 @@
 </ds:datastoreItem>
 </file>
 
-<file path=customXml/itemProps3.xml><?xml version="1.0" encoding="utf-8"?>
-<ds:datastoreItem xmlns:ds="http://schemas.openxmlformats.org/officeDocument/2006/customXml" ds:itemID="{D08D1BC7-B122-4141-B686-438129911D6E}">
+<file path=customXml/itemProps4.xml><?xml version="1.0" encoding="utf-8"?>
+<ds:datastoreItem xmlns:ds="http://schemas.openxmlformats.org/officeDocument/2006/customXml" ds:itemID="{1BE6EA16-5CFA-49AA-BFD1-4F334DD06FD8}">
   <ds:schemaRefs>
-    <ds:schemaRef ds:uri="http://schemas.openxmlformats.org/officeDocument/2006/bibliography"/>
-  </ds:schemaRefs>
-</ds:datastoreItem>
-</file>
-
-<file path=customXml/itemProps4.xml><?xml version="1.0" encoding="utf-8"?>
-<ds:datastoreItem xmlns:ds="http://schemas.openxmlformats.org/officeDocument/2006/customXml" ds:itemID="{CB3578A8-3868-49F7-8647-975799A936CF}">
-  <ds:schemaRefs>
-    <ds:schemaRef ds:uri="http://schemas.microsoft.com/office/2006/metadata/properties"/>
-    <ds:schemaRef ds:uri="http://schemas.microsoft.com/office/infopath/2007/PartnerControls"/>
-    <ds:schemaRef ds:uri="030eaba2-629b-4e56-920e-8dcc1358a952"/>
-    <ds:schemaRef ds:uri="bb274f1b-0e95-4afa-93a7-e92bcbf9a51a"/>
+    <ds:schemaRef ds:uri="http://schemas.microsoft.com/sharepoint/v3/contenttype/forms"/>
   </ds:schemaRefs>
 </ds:datastoreItem>
 </file>
</xml_diff>